<commit_message>
Ultimos cambios en footer
</commit_message>
<xml_diff>
--- a/CURSO DE GITHUB.docx
+++ b/CURSO DE GITHUB.docx
@@ -349,184 +349,327 @@
           <w:shd w:val="clear" w:fill="FFFFFF"/>
           <w:lang w:val="en" w:eastAsia="zh-CN" w:bidi="ar"/>
         </w:rPr>
-        <w:t>git branch ver cuantas ramas tenemos (cuando le damos a esto git no crea una rama temporal para viajar en el tiempo despues de los cambios que hicimos)</w:t>
-      </w:r>
-    </w:p>
-    <w:p>
-      <w:pPr>
-        <w:keepNext w:val="0"/>
-        <w:keepLines w:val="0"/>
-        <w:widowControl/>
-        <w:suppressLineNumbers w:val="0"/>
-        <w:spacing w:after="240" w:afterAutospacing="0"/>
-        <w:jc w:val="left"/>
-        <w:rPr>
-          <w:rFonts w:hint="default" w:ascii="Arial" w:hAnsi="Arial" w:eastAsia="monospace" w:cs="Arial"/>
-          <w:color w:val="000000"/>
-          <w:kern w:val="0"/>
-          <w:sz w:val="24"/>
-          <w:szCs w:val="24"/>
-          <w:shd w:val="clear" w:fill="FFFFFF"/>
-          <w:lang w:val="en" w:eastAsia="zh-CN" w:bidi="ar"/>
-        </w:rPr>
-      </w:pPr>
-      <w:r>
-        <w:rPr>
-          <w:rFonts w:hint="default" w:ascii="Arial" w:hAnsi="Arial" w:eastAsia="monospace" w:cs="Arial"/>
-          <w:color w:val="000000"/>
-          <w:kern w:val="0"/>
-          <w:sz w:val="24"/>
-          <w:szCs w:val="24"/>
-          <w:shd w:val="clear" w:fill="FFFFFF"/>
-          <w:lang w:val="en" w:eastAsia="zh-CN" w:bidi="ar"/>
-        </w:rPr>
-        <w:t xml:space="preserve">git checkout -b ramajuan crear una nueva rama </w:t>
-      </w:r>
-    </w:p>
-    <w:p>
-      <w:pPr>
-        <w:keepNext w:val="0"/>
-        <w:keepLines w:val="0"/>
-        <w:widowControl/>
-        <w:suppressLineNumbers w:val="0"/>
-        <w:spacing w:after="240" w:afterAutospacing="0"/>
-        <w:jc w:val="left"/>
-        <w:rPr>
-          <w:rFonts w:hint="default" w:ascii="Arial" w:hAnsi="Arial" w:eastAsia="monospace" w:cs="Arial"/>
-          <w:color w:val="000000"/>
-          <w:kern w:val="0"/>
-          <w:sz w:val="24"/>
-          <w:szCs w:val="24"/>
-          <w:shd w:val="clear" w:fill="FFFFFF"/>
-          <w:lang w:val="en" w:eastAsia="zh-CN" w:bidi="ar"/>
-        </w:rPr>
-      </w:pPr>
-      <w:r>
-        <w:rPr>
-          <w:rFonts w:hint="default" w:ascii="Arial" w:hAnsi="Arial" w:eastAsia="monospace" w:cs="Arial"/>
-          <w:color w:val="000000"/>
-          <w:kern w:val="0"/>
-          <w:sz w:val="24"/>
-          <w:szCs w:val="24"/>
-          <w:shd w:val="clear" w:fill="FFFFFF"/>
-          <w:lang w:val="en" w:eastAsia="zh-CN" w:bidi="ar"/>
-        </w:rPr>
-        <w:t>git merge branchjuan unir las ramas traer codigo de la otra rama</w:t>
-      </w:r>
-    </w:p>
-    <w:p>
-      <w:pPr>
-        <w:keepNext w:val="0"/>
-        <w:keepLines w:val="0"/>
-        <w:widowControl/>
-        <w:suppressLineNumbers w:val="0"/>
-        <w:spacing w:after="240" w:afterAutospacing="0"/>
-        <w:jc w:val="left"/>
-        <w:rPr>
-          <w:rFonts w:hint="default" w:ascii="Arial" w:hAnsi="Arial" w:eastAsia="monospace" w:cs="Arial"/>
-          <w:color w:val="000000"/>
-          <w:kern w:val="0"/>
-          <w:sz w:val="24"/>
-          <w:szCs w:val="24"/>
-          <w:shd w:val="clear" w:fill="FFFFFF"/>
-          <w:lang w:val="en" w:eastAsia="zh-CN" w:bidi="ar"/>
-        </w:rPr>
-      </w:pPr>
-      <w:r>
-        <w:rPr>
-          <w:rFonts w:hint="default" w:ascii="Arial" w:hAnsi="Arial" w:eastAsia="monospace" w:cs="Arial"/>
-          <w:color w:val="000000"/>
-          <w:kern w:val="0"/>
-          <w:sz w:val="24"/>
-          <w:szCs w:val="24"/>
-          <w:shd w:val="clear" w:fill="FFFFFF"/>
-          <w:lang w:val="en" w:eastAsia="zh-CN" w:bidi="ar"/>
-        </w:rPr>
-        <w:t xml:space="preserve">git branch -d branchjuan eliminar ramas </w:t>
-      </w:r>
-    </w:p>
-    <w:p>
-      <w:pPr>
-        <w:keepNext w:val="0"/>
-        <w:keepLines w:val="0"/>
-        <w:widowControl/>
-        <w:suppressLineNumbers w:val="0"/>
-        <w:spacing w:after="240" w:afterAutospacing="0"/>
-        <w:jc w:val="left"/>
-        <w:rPr>
-          <w:rFonts w:hint="default" w:ascii="Arial" w:hAnsi="Arial" w:eastAsia="monospace" w:cs="Arial"/>
-          <w:color w:val="000000"/>
-          <w:kern w:val="0"/>
-          <w:sz w:val="24"/>
-          <w:szCs w:val="24"/>
-          <w:shd w:val="clear" w:fill="FFFFFF"/>
-          <w:lang w:val="en" w:eastAsia="zh-CN" w:bidi="ar"/>
-        </w:rPr>
-      </w:pPr>
-      <w:r>
-        <w:rPr>
-          <w:rFonts w:hint="default" w:ascii="Arial" w:hAnsi="Arial" w:eastAsia="monospace" w:cs="Arial"/>
-          <w:color w:val="000000"/>
-          <w:kern w:val="0"/>
-          <w:sz w:val="24"/>
-          <w:szCs w:val="24"/>
-          <w:shd w:val="clear" w:fill="FFFFFF"/>
-          <w:lang w:val="en" w:eastAsia="zh-CN" w:bidi="ar"/>
-        </w:rPr>
-        <w:t xml:space="preserve">GitHubt es donde lo programadores suben su codigo </w:t>
-      </w:r>
-    </w:p>
-    <w:p>
-      <w:pPr>
-        <w:keepNext w:val="0"/>
-        <w:keepLines w:val="0"/>
-        <w:widowControl/>
-        <w:suppressLineNumbers w:val="0"/>
-        <w:spacing w:after="240" w:afterAutospacing="0"/>
-        <w:jc w:val="left"/>
-        <w:rPr>
-          <w:rFonts w:hint="default" w:ascii="Arial" w:hAnsi="Arial" w:eastAsia="monospace" w:cs="Arial"/>
-          <w:color w:val="000000"/>
-          <w:kern w:val="0"/>
-          <w:sz w:val="24"/>
-          <w:szCs w:val="24"/>
-          <w:shd w:val="clear" w:fill="FFFFFF"/>
-          <w:lang w:val="en" w:eastAsia="zh-CN" w:bidi="ar"/>
-        </w:rPr>
-      </w:pPr>
-    </w:p>
-    <w:p>
-      <w:pPr>
-        <w:keepNext w:val="0"/>
-        <w:keepLines w:val="0"/>
-        <w:widowControl/>
-        <w:suppressLineNumbers w:val="0"/>
-        <w:spacing w:after="240" w:afterAutospacing="0"/>
-        <w:jc w:val="left"/>
-        <w:rPr>
-          <w:rFonts w:hint="default" w:ascii="Arial" w:hAnsi="Arial" w:eastAsia="monospace" w:cs="Arial"/>
-          <w:color w:val="000000"/>
-          <w:kern w:val="0"/>
-          <w:sz w:val="24"/>
-          <w:szCs w:val="24"/>
-          <w:shd w:val="clear" w:fill="FFFFFF"/>
-          <w:lang w:val="en" w:eastAsia="zh-CN" w:bidi="ar"/>
-        </w:rPr>
-      </w:pPr>
-      <w:r>
-        <w:rPr>
-          <w:rFonts w:hint="default" w:ascii="Arial" w:hAnsi="Arial" w:eastAsia="monospace" w:cs="Arial"/>
-          <w:color w:val="000000"/>
-          <w:kern w:val="0"/>
-          <w:sz w:val="24"/>
-          <w:szCs w:val="24"/>
-          <w:shd w:val="clear" w:fill="FFFFFF"/>
-          <w:lang w:val="en" w:eastAsia="zh-CN" w:bidi="ar"/>
-        </w:rPr>
-        <w:t>en github crear llave ssh y gpg keys</w:t>
+        <w:t>git push u origin master subir los cambios al repositorio</w:t>
       </w:r>
       <w:bookmarkStart w:id="0" w:name="_GoBack"/>
       <w:bookmarkEnd w:id="0"/>
+    </w:p>
+    <w:p>
+      <w:pPr>
+        <w:keepNext w:val="0"/>
+        <w:keepLines w:val="0"/>
+        <w:widowControl/>
+        <w:suppressLineNumbers w:val="0"/>
+        <w:spacing w:after="240" w:afterAutospacing="0"/>
+        <w:jc w:val="left"/>
+        <w:rPr>
+          <w:rFonts w:hint="default" w:ascii="Arial" w:hAnsi="Arial" w:eastAsia="monospace" w:cs="Arial"/>
+          <w:color w:val="000000"/>
+          <w:kern w:val="0"/>
+          <w:sz w:val="24"/>
+          <w:szCs w:val="24"/>
+          <w:shd w:val="clear" w:fill="FFFFFF"/>
+          <w:lang w:val="en" w:eastAsia="zh-CN" w:bidi="ar"/>
+        </w:rPr>
+      </w:pPr>
+      <w:r>
+        <w:rPr>
+          <w:rFonts w:hint="default" w:ascii="Arial" w:hAnsi="Arial" w:eastAsia="monospace" w:cs="Arial"/>
+          <w:color w:val="000000"/>
+          <w:kern w:val="0"/>
+          <w:sz w:val="24"/>
+          <w:szCs w:val="24"/>
+          <w:shd w:val="clear" w:fill="FFFFFF"/>
+          <w:lang w:val="en" w:eastAsia="zh-CN" w:bidi="ar"/>
+        </w:rPr>
+        <w:t>git branch ver cuantas ramas tenemos (cuando le damos a esto git no crea una rama temporal para viajar en el tiempo despues de los cambios que hicimos)</w:t>
+      </w:r>
+    </w:p>
+    <w:p>
+      <w:pPr>
+        <w:keepNext w:val="0"/>
+        <w:keepLines w:val="0"/>
+        <w:widowControl/>
+        <w:suppressLineNumbers w:val="0"/>
+        <w:spacing w:after="240" w:afterAutospacing="0"/>
+        <w:jc w:val="left"/>
+        <w:rPr>
+          <w:rFonts w:hint="default" w:ascii="Arial" w:hAnsi="Arial" w:eastAsia="monospace" w:cs="Arial"/>
+          <w:color w:val="000000"/>
+          <w:kern w:val="0"/>
+          <w:sz w:val="24"/>
+          <w:szCs w:val="24"/>
+          <w:shd w:val="clear" w:fill="FFFFFF"/>
+          <w:lang w:val="en" w:eastAsia="zh-CN" w:bidi="ar"/>
+        </w:rPr>
+      </w:pPr>
+      <w:r>
+        <w:rPr>
+          <w:rFonts w:hint="default" w:ascii="Arial" w:hAnsi="Arial" w:eastAsia="monospace" w:cs="Arial"/>
+          <w:color w:val="000000"/>
+          <w:kern w:val="0"/>
+          <w:sz w:val="24"/>
+          <w:szCs w:val="24"/>
+          <w:shd w:val="clear" w:fill="FFFFFF"/>
+          <w:lang w:val="en" w:eastAsia="zh-CN" w:bidi="ar"/>
+        </w:rPr>
+        <w:t xml:space="preserve">git checkout -b ramajuan crear una nueva rama </w:t>
+      </w:r>
+    </w:p>
+    <w:p>
+      <w:pPr>
+        <w:keepNext w:val="0"/>
+        <w:keepLines w:val="0"/>
+        <w:widowControl/>
+        <w:suppressLineNumbers w:val="0"/>
+        <w:spacing w:after="240" w:afterAutospacing="0"/>
+        <w:jc w:val="left"/>
+        <w:rPr>
+          <w:rFonts w:hint="default" w:ascii="Arial" w:hAnsi="Arial" w:eastAsia="monospace" w:cs="Arial"/>
+          <w:color w:val="000000"/>
+          <w:kern w:val="0"/>
+          <w:sz w:val="24"/>
+          <w:szCs w:val="24"/>
+          <w:shd w:val="clear" w:fill="FFFFFF"/>
+          <w:lang w:val="en" w:eastAsia="zh-CN" w:bidi="ar"/>
+        </w:rPr>
+      </w:pPr>
+      <w:r>
+        <w:rPr>
+          <w:rFonts w:hint="default" w:ascii="Arial" w:hAnsi="Arial" w:eastAsia="monospace" w:cs="Arial"/>
+          <w:color w:val="000000"/>
+          <w:kern w:val="0"/>
+          <w:sz w:val="24"/>
+          <w:szCs w:val="24"/>
+          <w:shd w:val="clear" w:fill="FFFFFF"/>
+          <w:lang w:val="en" w:eastAsia="zh-CN" w:bidi="ar"/>
+        </w:rPr>
+        <w:t>git merge branchjuan unir las ramas traer codigo de la otra rama</w:t>
+      </w:r>
+    </w:p>
+    <w:p>
+      <w:pPr>
+        <w:keepNext w:val="0"/>
+        <w:keepLines w:val="0"/>
+        <w:widowControl/>
+        <w:suppressLineNumbers w:val="0"/>
+        <w:spacing w:after="240" w:afterAutospacing="0"/>
+        <w:jc w:val="left"/>
+        <w:rPr>
+          <w:rFonts w:hint="default" w:ascii="Arial" w:hAnsi="Arial" w:eastAsia="monospace" w:cs="Arial"/>
+          <w:color w:val="000000"/>
+          <w:kern w:val="0"/>
+          <w:sz w:val="24"/>
+          <w:szCs w:val="24"/>
+          <w:shd w:val="clear" w:fill="FFFFFF"/>
+          <w:lang w:val="en" w:eastAsia="zh-CN" w:bidi="ar"/>
+        </w:rPr>
+      </w:pPr>
+      <w:r>
+        <w:rPr>
+          <w:rFonts w:hint="default" w:ascii="Arial" w:hAnsi="Arial" w:eastAsia="monospace" w:cs="Arial"/>
+          <w:color w:val="000000"/>
+          <w:kern w:val="0"/>
+          <w:sz w:val="24"/>
+          <w:szCs w:val="24"/>
+          <w:shd w:val="clear" w:fill="FFFFFF"/>
+          <w:lang w:val="en" w:eastAsia="zh-CN" w:bidi="ar"/>
+        </w:rPr>
+        <w:t xml:space="preserve">git branch -d branchjuan eliminar ramas </w:t>
+      </w:r>
+    </w:p>
+    <w:p>
+      <w:pPr>
+        <w:keepNext w:val="0"/>
+        <w:keepLines w:val="0"/>
+        <w:widowControl/>
+        <w:suppressLineNumbers w:val="0"/>
+        <w:spacing w:after="240" w:afterAutospacing="0"/>
+        <w:jc w:val="left"/>
+        <w:rPr>
+          <w:rFonts w:hint="default" w:ascii="Arial" w:hAnsi="Arial" w:eastAsia="monospace" w:cs="Arial"/>
+          <w:color w:val="000000"/>
+          <w:kern w:val="0"/>
+          <w:sz w:val="24"/>
+          <w:szCs w:val="24"/>
+          <w:shd w:val="clear" w:fill="FFFFFF"/>
+          <w:lang w:val="en" w:eastAsia="zh-CN" w:bidi="ar"/>
+        </w:rPr>
+      </w:pPr>
+      <w:r>
+        <w:rPr>
+          <w:rFonts w:hint="default" w:ascii="Arial" w:hAnsi="Arial" w:eastAsia="monospace" w:cs="Arial"/>
+          <w:color w:val="000000"/>
+          <w:kern w:val="0"/>
+          <w:sz w:val="24"/>
+          <w:szCs w:val="24"/>
+          <w:shd w:val="clear" w:fill="FFFFFF"/>
+          <w:lang w:val="en" w:eastAsia="zh-CN" w:bidi="ar"/>
+        </w:rPr>
+        <w:t xml:space="preserve">GitHubt es donde lo programadores suben su codigo </w:t>
+      </w:r>
+    </w:p>
+    <w:p>
+      <w:pPr>
+        <w:keepNext w:val="0"/>
+        <w:keepLines w:val="0"/>
+        <w:widowControl/>
+        <w:suppressLineNumbers w:val="0"/>
+        <w:spacing w:after="240" w:afterAutospacing="0"/>
+        <w:jc w:val="left"/>
+        <w:rPr>
+          <w:rFonts w:hint="default" w:ascii="Arial" w:hAnsi="Arial" w:eastAsia="monospace" w:cs="Arial"/>
+          <w:color w:val="000000"/>
+          <w:kern w:val="0"/>
+          <w:sz w:val="24"/>
+          <w:szCs w:val="24"/>
+          <w:shd w:val="clear" w:fill="FFFFFF"/>
+          <w:lang w:val="en" w:eastAsia="zh-CN" w:bidi="ar"/>
+        </w:rPr>
+      </w:pPr>
+    </w:p>
+    <w:p>
+      <w:pPr>
+        <w:keepNext w:val="0"/>
+        <w:keepLines w:val="0"/>
+        <w:widowControl/>
+        <w:suppressLineNumbers w:val="0"/>
+        <w:spacing w:after="240" w:afterAutospacing="0"/>
+        <w:jc w:val="left"/>
+        <w:rPr>
+          <w:rFonts w:hint="default" w:ascii="Arial" w:hAnsi="Arial" w:eastAsia="monospace" w:cs="Arial"/>
+          <w:color w:val="000000"/>
+          <w:kern w:val="0"/>
+          <w:sz w:val="24"/>
+          <w:szCs w:val="24"/>
+          <w:shd w:val="clear" w:fill="FFFFFF"/>
+          <w:lang w:val="en" w:eastAsia="zh-CN" w:bidi="ar"/>
+        </w:rPr>
+      </w:pPr>
+      <w:r>
+        <w:rPr>
+          <w:rFonts w:hint="default" w:ascii="Arial" w:hAnsi="Arial" w:eastAsia="monospace" w:cs="Arial"/>
+          <w:color w:val="000000"/>
+          <w:kern w:val="0"/>
+          <w:sz w:val="24"/>
+          <w:szCs w:val="24"/>
+          <w:shd w:val="clear" w:fill="FFFFFF"/>
+          <w:lang w:val="en" w:eastAsia="zh-CN" w:bidi="ar"/>
+        </w:rPr>
+        <w:t>en github crear llave ssh y gpg keys para hacer la conexion mas segura al mmoento de subir el codigo</w:t>
+      </w:r>
+    </w:p>
+    <w:p>
+      <w:pPr>
+        <w:keepNext w:val="0"/>
+        <w:keepLines w:val="0"/>
+        <w:widowControl/>
+        <w:suppressLineNumbers w:val="0"/>
+        <w:spacing w:after="240" w:afterAutospacing="0"/>
+        <w:jc w:val="left"/>
+        <w:rPr>
+          <w:rFonts w:hint="default" w:ascii="Arial" w:hAnsi="Arial" w:eastAsia="monospace" w:cs="Arial"/>
+          <w:color w:val="000000"/>
+          <w:kern w:val="0"/>
+          <w:sz w:val="24"/>
+          <w:szCs w:val="24"/>
+          <w:shd w:val="clear" w:fill="FFFFFF"/>
+          <w:lang w:val="en" w:eastAsia="zh-CN" w:bidi="ar"/>
+        </w:rPr>
+      </w:pPr>
+      <w:r>
+        <w:rPr>
+          <w:rFonts w:hint="default" w:ascii="Arial" w:hAnsi="Arial" w:eastAsia="monospace" w:cs="Arial"/>
+          <w:color w:val="000000"/>
+          <w:kern w:val="0"/>
+          <w:sz w:val="24"/>
+          <w:szCs w:val="24"/>
+          <w:shd w:val="clear" w:fill="FFFFFF"/>
+          <w:lang w:val="en" w:eastAsia="zh-CN" w:bidi="ar"/>
+        </w:rPr>
+        <w:t xml:space="preserve">y se puede tener varios key en cualquier pc trabjko u oficina </w:t>
+      </w:r>
+    </w:p>
+    <w:p>
+      <w:pPr>
+        <w:keepNext w:val="0"/>
+        <w:keepLines w:val="0"/>
+        <w:widowControl/>
+        <w:suppressLineNumbers w:val="0"/>
+        <w:spacing w:after="240" w:afterAutospacing="0"/>
+        <w:jc w:val="left"/>
+        <w:rPr>
+          <w:rFonts w:hint="default" w:ascii="Arial" w:hAnsi="Arial" w:eastAsia="monospace" w:cs="Arial"/>
+          <w:color w:val="000000"/>
+          <w:kern w:val="0"/>
+          <w:sz w:val="24"/>
+          <w:szCs w:val="24"/>
+          <w:shd w:val="clear" w:fill="FFFFFF"/>
+          <w:lang w:val="en" w:eastAsia="zh-CN" w:bidi="ar"/>
+        </w:rPr>
+      </w:pPr>
+      <w:r>
+        <w:rPr>
+          <w:rFonts w:hint="default" w:ascii="Arial" w:hAnsi="Arial" w:eastAsia="monospace" w:cs="Arial"/>
+          <w:color w:val="000000"/>
+          <w:kern w:val="0"/>
+          <w:sz w:val="24"/>
+          <w:szCs w:val="24"/>
+          <w:shd w:val="clear" w:fill="FFFFFF"/>
+          <w:lang w:val="en" w:eastAsia="zh-CN" w:bidi="ar"/>
+        </w:rPr>
+        <w:t xml:space="preserve">crear proyecto </w:t>
+      </w:r>
+    </w:p>
+    <w:p>
+      <w:pPr>
+        <w:keepNext w:val="0"/>
+        <w:keepLines w:val="0"/>
+        <w:widowControl/>
+        <w:suppressLineNumbers w:val="0"/>
+        <w:spacing w:after="240" w:afterAutospacing="0"/>
+        <w:jc w:val="left"/>
+        <w:rPr>
+          <w:rFonts w:hint="default" w:ascii="Arial" w:hAnsi="Arial" w:eastAsia="monospace" w:cs="Arial"/>
+          <w:color w:val="000000"/>
+          <w:kern w:val="0"/>
+          <w:sz w:val="24"/>
+          <w:szCs w:val="24"/>
+          <w:shd w:val="clear" w:fill="FFFFFF"/>
+          <w:lang w:val="en" w:eastAsia="zh-CN" w:bidi="ar"/>
+        </w:rPr>
+      </w:pPr>
+      <w:r>
+        <w:rPr>
+          <w:rFonts w:hint="default" w:ascii="Arial" w:hAnsi="Arial" w:eastAsia="monospace" w:cs="Arial"/>
+          <w:color w:val="000000"/>
+          <w:kern w:val="0"/>
+          <w:sz w:val="24"/>
+          <w:szCs w:val="24"/>
+          <w:shd w:val="clear" w:fill="FFFFFF"/>
+          <w:lang w:val="en" w:eastAsia="zh-CN" w:bidi="ar"/>
+        </w:rPr>
+        <w:t>en github</w:t>
+      </w:r>
+    </w:p>
+    <w:p>
+      <w:pPr>
+        <w:keepNext w:val="0"/>
+        <w:keepLines w:val="0"/>
+        <w:widowControl/>
+        <w:suppressLineNumbers w:val="0"/>
+        <w:spacing w:after="240" w:afterAutospacing="0"/>
+        <w:jc w:val="left"/>
+        <w:rPr>
+          <w:rFonts w:hint="default" w:ascii="Arial" w:hAnsi="Arial" w:eastAsia="monospace" w:cs="Arial"/>
+          <w:color w:val="000000"/>
+          <w:kern w:val="0"/>
+          <w:sz w:val="24"/>
+          <w:szCs w:val="24"/>
+          <w:shd w:val="clear" w:fill="FFFFFF"/>
+          <w:lang w:val="en" w:eastAsia="zh-CN" w:bidi="ar"/>
+        </w:rPr>
+      </w:pPr>
     </w:p>
     <w:p>
       <w:pPr>

</xml_diff>